<commit_message>
pitite modif sur des termes une pincee d'orthographe
</commit_message>
<xml_diff>
--- a/docs/Introduction MVC.docx
+++ b/docs/Introduction MVC.docx
@@ -1,6 +1,6 @@
 
 <file path=word/document.xml><?xml version="1.0" encoding="utf-8"?>
-<w:document xmlns:ve="http://schemas.openxmlformats.org/markup-compatibility/2006" xmlns:o="urn:schemas-microsoft-com:office:office" xmlns:r="http://schemas.openxmlformats.org/officeDocument/2006/relationships" xmlns:m="http://schemas.openxmlformats.org/officeDocument/2006/math" xmlns:v="urn:schemas-microsoft-com:vml" xmlns:wp="http://schemas.openxmlformats.org/drawingml/2006/wordprocessingDrawing" xmlns:w10="urn:schemas-microsoft-com:office:word" xmlns:w="http://schemas.openxmlformats.org/wordprocessingml/2006/main" xmlns:wne="http://schemas.microsoft.com/office/word/2006/wordml">
+<w:document xmlns:wpc="http://schemas.microsoft.com/office/word/2010/wordprocessingCanvas" xmlns:mo="http://schemas.microsoft.com/office/mac/office/2008/main" xmlns:mc="http://schemas.openxmlformats.org/markup-compatibility/2006" xmlns:mv="urn:schemas-microsoft-com:mac:vml" xmlns:o="urn:schemas-microsoft-com:office:office" xmlns:r="http://schemas.openxmlformats.org/officeDocument/2006/relationships" xmlns:m="http://schemas.openxmlformats.org/officeDocument/2006/math" xmlns:v="urn:schemas-microsoft-com:vml" xmlns:wp14="http://schemas.microsoft.com/office/word/2010/wordprocessingDrawing" xmlns:wp="http://schemas.openxmlformats.org/drawingml/2006/wordprocessingDrawing" xmlns:w10="urn:schemas-microsoft-com:office:word" xmlns:w="http://schemas.openxmlformats.org/wordprocessingml/2006/main" xmlns:w14="http://schemas.microsoft.com/office/word/2010/wordml" xmlns:wpg="http://schemas.microsoft.com/office/word/2010/wordprocessingGroup" xmlns:wpi="http://schemas.microsoft.com/office/word/2010/wordprocessingInk" xmlns:wne="http://schemas.microsoft.com/office/word/2006/wordml" xmlns:wps="http://schemas.microsoft.com/office/word/2010/wordprocessingShape" mc:Ignorable="w14 wp14 mv">
   <w:body>
     <w:p>
       <w:pPr>
@@ -1455,7 +1455,7 @@
           <w:szCs w:val="18"/>
         </w:rPr>
       </w:pPr>
-      <w:hyperlink r:id="rId8" w:history="1">
+      <w:hyperlink r:id="rId9" w:history="1">
         <w:r>
           <w:rPr>
             <w:rStyle w:val="Lienhypertexte"/>
@@ -1518,7 +1518,7 @@
         <w:rPr>
           <w:noProof/>
         </w:rPr>
-        <w:pict>
+        <w:pict w14:anchorId="0F97EEBE">
           <v:shapetype id="_x0000_t75" coordsize="21600,21600" o:spt="75" o:preferrelative="t" path="m@4@5l@4@11@9@11@9@5xe" filled="f" stroked="f">
             <v:stroke joinstyle="miter"/>
             <v:formulas>
@@ -1539,9 +1539,9 @@
             <o:lock v:ext="edit" aspectratio="t"/>
           </v:shapetype>
           <v:shape id="_x0000_s1026" type="#_x0000_t75" style="position:absolute;margin-left:45.5pt;margin-top:1.95pt;width:369.25pt;height:211pt;z-index:-251656192">
-            <v:imagedata r:id="rId9" o:title=""/>
+            <v:imagedata r:id="rId10" o:title=""/>
           </v:shape>
-          <o:OLEObject Type="Embed" ProgID="Photoshop.Image.10" ShapeID="_x0000_s1026" DrawAspect="Content" ObjectID="_1361530948" r:id="rId10">
+          <o:OLEObject Type="Embed" ProgID="Photoshop.Image.10" ShapeID="_x0000_s1026" DrawAspect="Content" ObjectID="_1235505113" r:id="rId11">
             <o:FieldCodes>\s</o:FieldCodes>
           </o:OLEObject>
         </w:pict>
@@ -1595,11 +1595,11 @@
         <w:rPr>
           <w:noProof/>
         </w:rPr>
-        <w:pict>
+        <w:pict w14:anchorId="52AEB90D">
           <v:shape id="_x0000_s1032" type="#_x0000_t75" style="position:absolute;margin-left:336.2pt;margin-top:1.45pt;width:108pt;height:203.85pt;z-index:-251644928">
-            <v:imagedata r:id="rId11" o:title=""/>
+            <v:imagedata r:id="rId12" o:title=""/>
           </v:shape>
-          <o:OLEObject Type="Embed" ProgID="Photoshop.Image.12" ShapeID="_x0000_s1032" DrawAspect="Content" ObjectID="_1361530949" r:id="rId12">
+          <o:OLEObject Type="Embed" ProgID="Photoshop.Image.12" ShapeID="_x0000_s1032" DrawAspect="Content" ObjectID="_1235505114" r:id="rId13">
             <o:FieldCodes>\s</o:FieldCodes>
           </o:OLEObject>
         </w:pict>
@@ -1609,8 +1609,8 @@
           <w:rFonts w:ascii="Trebuchet MS" w:hAnsi="Trebuchet MS"/>
           <w:noProof/>
         </w:rPr>
-        <w:pict>
-          <v:shapetype id="_x0000_t202" coordsize="21600,21600" o:spt="202" path="m,l,21600r21600,l21600,xe">
+        <w:pict w14:anchorId="13FE133F">
+          <v:shapetype id="_x0000_t202" coordsize="21600,21600" o:spt="202" path="m0,0l0,21600,21600,21600,21600,0xe">
             <v:stroke joinstyle="miter"/>
             <v:path gradientshapeok="t" o:connecttype="rect"/>
           </v:shapetype>
@@ -2489,7 +2489,7 @@
           <w:szCs w:val="20"/>
         </w:rPr>
       </w:pPr>
-      <w:hyperlink r:id="rId13" w:history="1">
+      <w:hyperlink r:id="rId14" w:history="1">
         <w:r>
           <w:rPr>
             <w:rStyle w:val="Lienhypertexte"/>
@@ -2848,7 +2848,7 @@
           <w:lang w:eastAsia="fr-FR"/>
         </w:rPr>
         <w:drawing>
-          <wp:anchor distT="0" distB="0" distL="114300" distR="114300" simplePos="0" relativeHeight="251668480" behindDoc="1" locked="0" layoutInCell="1" allowOverlap="1">
+          <wp:anchor distT="0" distB="0" distL="114300" distR="114300" simplePos="0" relativeHeight="251668480" behindDoc="1" locked="0" layoutInCell="1" allowOverlap="1" wp14:anchorId="15352477" wp14:editId="32C4B522">
             <wp:simplePos x="0" y="0"/>
             <wp:positionH relativeFrom="column">
               <wp:posOffset>3983990</wp:posOffset>
@@ -2873,7 +2873,7 @@
                     </pic:cNvPicPr>
                   </pic:nvPicPr>
                   <pic:blipFill>
-                    <a:blip r:embed="rId14" cstate="print"/>
+                    <a:blip r:embed="rId15" cstate="print"/>
                     <a:srcRect/>
                     <a:stretch>
                       <a:fillRect/>
@@ -2928,7 +2928,7 @@
           <w:sz w:val="20"/>
           <w:szCs w:val="20"/>
         </w:rPr>
-        <w:pict>
+        <w:pict w14:anchorId="3F65B344">
           <v:shape id="_x0000_s1030" type="#_x0000_t202" style="position:absolute;margin-left:-1.05pt;margin-top:8.05pt;width:244.7pt;height:93.75pt;z-index:251667456;mso-width-relative:margin;mso-height-relative:margin" stroked="f">
             <v:textbox>
               <w:txbxContent>
@@ -5713,7 +5713,7 @@
           <w:szCs w:val="20"/>
         </w:rPr>
       </w:pPr>
-      <w:hyperlink r:id="rId15" w:anchor="LI-B" w:history="1">
+      <w:hyperlink r:id="rId16" w:anchor="LI-B" w:history="1">
         <w:r>
           <w:rPr>
             <w:rStyle w:val="Lienhypertexte"/>
@@ -6345,7 +6345,7 @@
       <w:pPr>
         <w:pStyle w:val="Sansinterligne"/>
       </w:pPr>
-      <w:hyperlink r:id="rId16" w:history="1">
+      <w:hyperlink r:id="rId17" w:history="1">
         <w:r>
           <w:rPr>
             <w:rStyle w:val="Lienhypertexte"/>
@@ -6854,7 +6854,7 @@
           <w:szCs w:val="18"/>
         </w:rPr>
       </w:pPr>
-      <w:hyperlink r:id="rId17" w:history="1">
+      <w:hyperlink r:id="rId18" w:history="1">
         <w:r>
           <w:rPr>
             <w:rStyle w:val="Lienhypertexte"/>
@@ -7691,7 +7691,14 @@
           <w:rFonts w:ascii="Trebuchet MS" w:hAnsi="Trebuchet MS"/>
           <w:sz w:val="20"/>
         </w:rPr>
-        <w:t>Ces paramètres sont</w:t>
+        <w:t>S</w:t>
+      </w:r>
+      <w:r>
+        <w:rPr>
+          <w:rFonts w:ascii="Trebuchet MS" w:hAnsi="Trebuchet MS"/>
+          <w:sz w:val="20"/>
+        </w:rPr>
+        <w:t>es paramètres sont</w:t>
       </w:r>
       <w:r>
         <w:rPr>
@@ -7736,6 +7743,13 @@
           <w:sz w:val="20"/>
         </w:rPr>
         <w:t>/false)</w:t>
+      </w:r>
+      <w:r>
+        <w:rPr>
+          <w:rFonts w:ascii="Trebuchet MS" w:hAnsi="Trebuchet MS"/>
+          <w:sz w:val="20"/>
+        </w:rPr>
+        <w:t>, ce paramètre est optionnel et a pour valeur true par défaut</w:t>
       </w:r>
       <w:r>
         <w:rPr>
@@ -7945,7 +7959,7 @@
         <w:pStyle w:val="Sansinterligne"/>
         <w:jc w:val="right"/>
       </w:pPr>
-      <w:hyperlink r:id="rId18" w:history="1">
+      <w:hyperlink r:id="rId19" w:history="1">
         <w:r>
           <w:rPr>
             <w:rStyle w:val="Lienhypertexte"/>
@@ -8235,7 +8249,7 @@
           <w:szCs w:val="20"/>
         </w:rPr>
       </w:pPr>
-      <w:hyperlink r:id="rId19" w:anchor="La_vue" w:history="1">
+      <w:hyperlink r:id="rId20" w:anchor="La_vue" w:history="1">
         <w:r>
           <w:rPr>
             <w:rStyle w:val="Lienhypertexte"/>
@@ -8684,7 +8698,10 @@
         </w:rPr>
         <w:t>}</w:t>
       </w:r>
-      <w:r>
+    </w:p>
+    <w:p>
+      <w:pPr>
+        <w:pStyle w:val="Sansinterligne"/>
         <w:rPr>
           <w:rFonts w:ascii="Trebuchet MS" w:hAnsi="Trebuchet MS" w:cs="Arial"/>
           <w:i/>
@@ -8692,8 +8709,7 @@
           <w:sz w:val="20"/>
           <w:szCs w:val="20"/>
         </w:rPr>
-        <w:tab/>
-      </w:r>
+      </w:pPr>
     </w:p>
     <w:p>
       <w:pPr>
@@ -8706,10 +8722,7 @@
           <w:szCs w:val="20"/>
         </w:rPr>
       </w:pPr>
-    </w:p>
-    <w:p>
-      <w:pPr>
-        <w:pStyle w:val="Sansinterligne"/>
+      <w:r>
         <w:rPr>
           <w:rFonts w:ascii="Trebuchet MS" w:hAnsi="Trebuchet MS" w:cs="Arial"/>
           <w:i/>
@@ -8717,7 +8730,8 @@
           <w:sz w:val="20"/>
           <w:szCs w:val="20"/>
         </w:rPr>
-      </w:pPr>
+        <w:tab/>
+      </w:r>
     </w:p>
     <w:p>
       <w:pPr>
@@ -9337,7 +9351,7 @@
       <w:pPr>
         <w:pStyle w:val="Sansinterligne"/>
       </w:pPr>
-      <w:hyperlink r:id="rId20" w:history="1">
+      <w:hyperlink r:id="rId21" w:history="1">
         <w:r>
           <w:rPr>
             <w:rStyle w:val="Lienhypertexte"/>
@@ -9579,7 +9593,19 @@
         <w:pStyle w:val="Sansinterligne"/>
       </w:pPr>
       <w:r>
-        <w:t>Un structure défini un ensemble de content type en vue de crée un formulaire et une structure de base à un objet.</w:t>
+        <w:t>Un</w:t>
+      </w:r>
+      <w:r>
+        <w:t>e</w:t>
+      </w:r>
+      <w:r>
+        <w:t xml:space="preserve"> structure défini un ensembl</w:t>
+      </w:r>
+      <w:r>
+        <w:t>e de contenu type en vue de créé</w:t>
+      </w:r>
+      <w:r>
+        <w:t xml:space="preserve"> un formulaire et une structure de base à un objet.</w:t>
       </w:r>
     </w:p>
     <w:p>
@@ -9681,11 +9707,11 @@
         <w:rPr>
           <w:noProof/>
         </w:rPr>
-        <w:pict>
+        <w:pict w14:anchorId="3B9B1058">
           <v:shape id="_x0000_s1034" type="#_x0000_t75" style="position:absolute;margin-left:.75pt;margin-top:.75pt;width:196.3pt;height:228.75pt;z-index:-251642880">
-            <v:imagedata r:id="rId21" o:title=""/>
+            <v:imagedata r:id="rId22" o:title=""/>
           </v:shape>
-          <o:OLEObject Type="Embed" ProgID="Photoshop.Image.12" ShapeID="_x0000_s1034" DrawAspect="Content" ObjectID="_1361530950" r:id="rId22">
+          <o:OLEObject Type="Embed" ProgID="Photoshop.Image.12" ShapeID="_x0000_s1034" DrawAspect="Content" ObjectID="_1235505115" r:id="rId23">
             <o:FieldCodes>\s</o:FieldCodes>
           </o:OLEObject>
         </w:pict>
@@ -9781,7 +9807,13 @@
         <w:ind w:firstLine="708"/>
       </w:pPr>
       <w:r>
-        <w:t>- un Id, qui ne doit pas avoir d’espace et de caractères spéciaux,</w:t>
+        <w:t xml:space="preserve">- un Id, qui ne doit pas avoir d’espace </w:t>
+      </w:r>
+      <w:r>
+        <w:t>ou</w:t>
+      </w:r>
+      <w:r>
+        <w:t xml:space="preserve"> de caractères spéciaux,</w:t>
       </w:r>
     </w:p>
     <w:p>
@@ -9875,11 +9907,11 @@
         <w:rPr>
           <w:noProof/>
         </w:rPr>
-        <w:pict>
+        <w:pict w14:anchorId="46CED53D">
           <v:shape id="_x0000_s1035" type="#_x0000_t75" style="position:absolute;margin-left:0;margin-top:8.15pt;width:178.35pt;height:89.3pt;z-index:-251640832">
-            <v:imagedata r:id="rId23" o:title=""/>
+            <v:imagedata r:id="rId24" o:title=""/>
           </v:shape>
-          <o:OLEObject Type="Embed" ProgID="Photoshop.Image.12" ShapeID="_x0000_s1035" DrawAspect="Content" ObjectID="_1361530951" r:id="rId24">
+          <o:OLEObject Type="Embed" ProgID="Photoshop.Image.12" ShapeID="_x0000_s1035" DrawAspect="Content" ObjectID="_1235505116" r:id="rId25">
             <o:FieldCodes>\s</o:FieldCodes>
           </o:OLEObject>
         </w:pict>
@@ -10663,7 +10695,15 @@
         <w:pStyle w:val="Sansinterligne"/>
       </w:pPr>
       <w:r>
-        <w:t xml:space="preserve">Certain éléments sont à la fois sur chargeable et fusionnable. C’est le cas par exemple du fichier xml d’arborescence. Ces éléments peuvent être réécrit ou contraire complémentaire (fichier engine et fichier projet). </w:t>
+        <w:t xml:space="preserve">Certain éléments sont à la fois sur chargeable et fusionnable. C’est le cas par exemple du fichier xml d’arborescence. Ces éléments peuvent être réécrit ou </w:t>
+      </w:r>
+      <w:r>
+        <w:t xml:space="preserve">au </w:t>
+      </w:r>
+      <w:bookmarkStart w:id="0" w:name="_GoBack"/>
+      <w:bookmarkEnd w:id="0"/>
+      <w:r>
+        <w:t xml:space="preserve">contraire complémentaire (fichier engine et fichier projet). </w:t>
       </w:r>
     </w:p>
     <w:p>
@@ -10713,7 +10753,7 @@
       </w:r>
     </w:p>
     <w:sectPr>
-      <w:footerReference w:type="default" r:id="rId25"/>
+      <w:footerReference w:type="default" r:id="rId26"/>
       <w:pgSz w:w="11906" w:h="16838"/>
       <w:pgMar w:top="1417" w:right="1417" w:bottom="1417" w:left="1417" w:header="708" w:footer="708" w:gutter="0"/>
       <w:cols w:space="708"/>
@@ -10724,8 +10764,8 @@
 </file>
 
 <file path=word/endnotes.xml><?xml version="1.0" encoding="utf-8"?>
-<w:endnotes xmlns:ve="http://schemas.openxmlformats.org/markup-compatibility/2006" xmlns:o="urn:schemas-microsoft-com:office:office" xmlns:r="http://schemas.openxmlformats.org/officeDocument/2006/relationships" xmlns:m="http://schemas.openxmlformats.org/officeDocument/2006/math" xmlns:v="urn:schemas-microsoft-com:vml" xmlns:wp="http://schemas.openxmlformats.org/drawingml/2006/wordprocessingDrawing" xmlns:w10="urn:schemas-microsoft-com:office:word" xmlns:w="http://schemas.openxmlformats.org/wordprocessingml/2006/main" xmlns:wne="http://schemas.microsoft.com/office/word/2006/wordml">
-  <w:endnote w:type="separator" w:id="0">
+<w:endnotes xmlns:wpc="http://schemas.microsoft.com/office/word/2010/wordprocessingCanvas" xmlns:mo="http://schemas.microsoft.com/office/mac/office/2008/main" xmlns:mc="http://schemas.openxmlformats.org/markup-compatibility/2006" xmlns:mv="urn:schemas-microsoft-com:mac:vml" xmlns:o="urn:schemas-microsoft-com:office:office" xmlns:r="http://schemas.openxmlformats.org/officeDocument/2006/relationships" xmlns:m="http://schemas.openxmlformats.org/officeDocument/2006/math" xmlns:v="urn:schemas-microsoft-com:vml" xmlns:wp14="http://schemas.microsoft.com/office/word/2010/wordprocessingDrawing" xmlns:wp="http://schemas.openxmlformats.org/drawingml/2006/wordprocessingDrawing" xmlns:w10="urn:schemas-microsoft-com:office:word" xmlns:w="http://schemas.openxmlformats.org/wordprocessingml/2006/main" xmlns:w14="http://schemas.microsoft.com/office/word/2010/wordml" xmlns:wpg="http://schemas.microsoft.com/office/word/2010/wordprocessingGroup" xmlns:wpi="http://schemas.microsoft.com/office/word/2010/wordprocessingInk" xmlns:wne="http://schemas.microsoft.com/office/word/2006/wordml" xmlns:wps="http://schemas.microsoft.com/office/word/2010/wordprocessingShape" mc:Ignorable="w14 wp14 mv">
+  <w:endnote w:type="separator" w:id="-1">
     <w:p>
       <w:pPr>
         <w:spacing w:after="0" w:line="240" w:lineRule="auto"/>
@@ -10735,7 +10775,7 @@
       </w:r>
     </w:p>
   </w:endnote>
-  <w:endnote w:type="continuationSeparator" w:id="1">
+  <w:endnote w:type="continuationSeparator" w:id="0">
     <w:p>
       <w:pPr>
         <w:spacing w:after="0" w:line="240" w:lineRule="auto"/>
@@ -10749,7 +10789,7 @@
 </file>
 
 <file path=word/footer1.xml><?xml version="1.0" encoding="utf-8"?>
-<w:ftr xmlns:ve="http://schemas.openxmlformats.org/markup-compatibility/2006" xmlns:o="urn:schemas-microsoft-com:office:office" xmlns:r="http://schemas.openxmlformats.org/officeDocument/2006/relationships" xmlns:m="http://schemas.openxmlformats.org/officeDocument/2006/math" xmlns:v="urn:schemas-microsoft-com:vml" xmlns:wp="http://schemas.openxmlformats.org/drawingml/2006/wordprocessingDrawing" xmlns:w10="urn:schemas-microsoft-com:office:word" xmlns:w="http://schemas.openxmlformats.org/wordprocessingml/2006/main" xmlns:wne="http://schemas.microsoft.com/office/word/2006/wordml">
+<w:ftr xmlns:wpc="http://schemas.microsoft.com/office/word/2010/wordprocessingCanvas" xmlns:mo="http://schemas.microsoft.com/office/mac/office/2008/main" xmlns:mc="http://schemas.openxmlformats.org/markup-compatibility/2006" xmlns:mv="urn:schemas-microsoft-com:mac:vml" xmlns:o="urn:schemas-microsoft-com:office:office" xmlns:r="http://schemas.openxmlformats.org/officeDocument/2006/relationships" xmlns:m="http://schemas.openxmlformats.org/officeDocument/2006/math" xmlns:v="urn:schemas-microsoft-com:vml" xmlns:wp14="http://schemas.microsoft.com/office/word/2010/wordprocessingDrawing" xmlns:wp="http://schemas.openxmlformats.org/drawingml/2006/wordprocessingDrawing" xmlns:w10="urn:schemas-microsoft-com:office:word" xmlns:w="http://schemas.openxmlformats.org/wordprocessingml/2006/main" xmlns:w14="http://schemas.microsoft.com/office/word/2010/wordml" xmlns:wpg="http://schemas.microsoft.com/office/word/2010/wordprocessingGroup" xmlns:wpi="http://schemas.microsoft.com/office/word/2010/wordprocessingInk" xmlns:wne="http://schemas.microsoft.com/office/word/2006/wordml" xmlns:wps="http://schemas.microsoft.com/office/word/2010/wordprocessingShape" mc:Ignorable="w14 wp14 mv">
   <w:p>
     <w:pPr>
       <w:pStyle w:val="Sansinterligne"/>
@@ -10759,8 +10799,8 @@
       <w:rPr>
         <w:noProof/>
       </w:rPr>
-      <w:pict>
-        <v:shapetype id="_x0000_t202" coordsize="21600,21600" o:spt="202" path="m,l,21600r21600,l21600,xe">
+      <w:pict w14:anchorId="2F1313EA">
+        <v:shapetype id="_x0000_t202" coordsize="21600,21600" o:spt="202" path="m0,0l0,21600,21600,21600,21600,0xe">
           <v:stroke joinstyle="miter"/>
           <v:path gradientshapeok="t" o:connecttype="rect"/>
         </v:shapetype>
@@ -10809,10 +10849,7 @@
       </w:pict>
     </w:r>
     <w:r>
-      <w:t>Système MVC – VAN HORDE Thomas – Rev. 0</w:t>
-    </w:r>
-    <w:r>
-      <w:t>.6</w:t>
+      <w:t>Système MVC – VAN HORDE Thomas – Rev. 0.6</w:t>
     </w:r>
     <w:r>
       <w:tab/>
@@ -10832,14 +10869,27 @@
         <w:r>
           <w:t xml:space="preserve">Page </w:t>
         </w:r>
-        <w:fldSimple w:instr=" PAGE ">
-          <w:r>
-            <w:rPr>
-              <w:noProof/>
-            </w:rPr>
-            <w:t>3</w:t>
-          </w:r>
-        </w:fldSimple>
+        <w:r>
+          <w:fldChar w:fldCharType="begin"/>
+        </w:r>
+        <w:r>
+          <w:instrText xml:space="preserve"> PAGE </w:instrText>
+        </w:r>
+        <w:r>
+          <w:fldChar w:fldCharType="separate"/>
+        </w:r>
+        <w:r>
+          <w:rPr>
+            <w:noProof/>
+          </w:rPr>
+          <w:t>23</w:t>
+        </w:r>
+        <w:r>
+          <w:rPr>
+            <w:noProof/>
+          </w:rPr>
+          <w:fldChar w:fldCharType="end"/>
+        </w:r>
         <w:r>
           <w:t xml:space="preserve"> sur </w:t>
         </w:r>
@@ -10858,8 +10908,8 @@
 </file>
 
 <file path=word/footnotes.xml><?xml version="1.0" encoding="utf-8"?>
-<w:footnotes xmlns:ve="http://schemas.openxmlformats.org/markup-compatibility/2006" xmlns:o="urn:schemas-microsoft-com:office:office" xmlns:r="http://schemas.openxmlformats.org/officeDocument/2006/relationships" xmlns:m="http://schemas.openxmlformats.org/officeDocument/2006/math" xmlns:v="urn:schemas-microsoft-com:vml" xmlns:wp="http://schemas.openxmlformats.org/drawingml/2006/wordprocessingDrawing" xmlns:w10="urn:schemas-microsoft-com:office:word" xmlns:w="http://schemas.openxmlformats.org/wordprocessingml/2006/main" xmlns:wne="http://schemas.microsoft.com/office/word/2006/wordml">
-  <w:footnote w:type="separator" w:id="0">
+<w:footnotes xmlns:wpc="http://schemas.microsoft.com/office/word/2010/wordprocessingCanvas" xmlns:mo="http://schemas.microsoft.com/office/mac/office/2008/main" xmlns:mc="http://schemas.openxmlformats.org/markup-compatibility/2006" xmlns:mv="urn:schemas-microsoft-com:mac:vml" xmlns:o="urn:schemas-microsoft-com:office:office" xmlns:r="http://schemas.openxmlformats.org/officeDocument/2006/relationships" xmlns:m="http://schemas.openxmlformats.org/officeDocument/2006/math" xmlns:v="urn:schemas-microsoft-com:vml" xmlns:wp14="http://schemas.microsoft.com/office/word/2010/wordprocessingDrawing" xmlns:wp="http://schemas.openxmlformats.org/drawingml/2006/wordprocessingDrawing" xmlns:w10="urn:schemas-microsoft-com:office:word" xmlns:w="http://schemas.openxmlformats.org/wordprocessingml/2006/main" xmlns:w14="http://schemas.microsoft.com/office/word/2010/wordml" xmlns:wpg="http://schemas.microsoft.com/office/word/2010/wordprocessingGroup" xmlns:wpi="http://schemas.microsoft.com/office/word/2010/wordprocessingInk" xmlns:wne="http://schemas.microsoft.com/office/word/2006/wordml" xmlns:wps="http://schemas.microsoft.com/office/word/2010/wordprocessingShape" mc:Ignorable="w14 wp14 mv">
+  <w:footnote w:type="separator" w:id="-1">
     <w:p>
       <w:pPr>
         <w:spacing w:after="0" w:line="240" w:lineRule="auto"/>
@@ -10869,7 +10919,7 @@
       </w:r>
     </w:p>
   </w:footnote>
-  <w:footnote w:type="continuationSeparator" w:id="1">
+  <w:footnote w:type="continuationSeparator" w:id="0">
     <w:p>
       <w:pPr>
         <w:spacing w:after="0" w:line="240" w:lineRule="auto"/>
@@ -10883,7 +10933,7 @@
 </file>
 
 <file path=word/numbering.xml><?xml version="1.0" encoding="utf-8"?>
-<w:numbering xmlns:ve="http://schemas.openxmlformats.org/markup-compatibility/2006" xmlns:o="urn:schemas-microsoft-com:office:office" xmlns:r="http://schemas.openxmlformats.org/officeDocument/2006/relationships" xmlns:m="http://schemas.openxmlformats.org/officeDocument/2006/math" xmlns:v="urn:schemas-microsoft-com:vml" xmlns:wp="http://schemas.openxmlformats.org/drawingml/2006/wordprocessingDrawing" xmlns:w10="urn:schemas-microsoft-com:office:word" xmlns:w="http://schemas.openxmlformats.org/wordprocessingml/2006/main" xmlns:wne="http://schemas.microsoft.com/office/word/2006/wordml">
+<w:numbering xmlns:wpc="http://schemas.microsoft.com/office/word/2010/wordprocessingCanvas" xmlns:mo="http://schemas.microsoft.com/office/mac/office/2008/main" xmlns:mc="http://schemas.openxmlformats.org/markup-compatibility/2006" xmlns:mv="urn:schemas-microsoft-com:mac:vml" xmlns:o="urn:schemas-microsoft-com:office:office" xmlns:r="http://schemas.openxmlformats.org/officeDocument/2006/relationships" xmlns:m="http://schemas.openxmlformats.org/officeDocument/2006/math" xmlns:v="urn:schemas-microsoft-com:vml" xmlns:wp14="http://schemas.microsoft.com/office/word/2010/wordprocessingDrawing" xmlns:wp="http://schemas.openxmlformats.org/drawingml/2006/wordprocessingDrawing" xmlns:w10="urn:schemas-microsoft-com:office:word" xmlns:w="http://schemas.openxmlformats.org/wordprocessingml/2006/main" xmlns:w14="http://schemas.microsoft.com/office/word/2010/wordml" xmlns:wpg="http://schemas.microsoft.com/office/word/2010/wordprocessingGroup" xmlns:wpi="http://schemas.microsoft.com/office/word/2010/wordprocessingInk" xmlns:wne="http://schemas.microsoft.com/office/word/2006/wordml" xmlns:wps="http://schemas.microsoft.com/office/word/2010/wordprocessingShape" mc:Ignorable="w14 wp14 mv">
   <w:abstractNum w:abstractNumId="0">
     <w:nsid w:val="239C52C0"/>
     <w:multiLevelType w:val="hybridMultilevel"/>
@@ -12133,7 +12183,7 @@
 </file>
 
 <file path=word/styles.xml><?xml version="1.0" encoding="utf-8"?>
-<w:styles xmlns:r="http://schemas.openxmlformats.org/officeDocument/2006/relationships" xmlns:w="http://schemas.openxmlformats.org/wordprocessingml/2006/main">
+<w:styles xmlns:mc="http://schemas.openxmlformats.org/markup-compatibility/2006" xmlns:r="http://schemas.openxmlformats.org/officeDocument/2006/relationships" xmlns:w="http://schemas.openxmlformats.org/wordprocessingml/2006/main" xmlns:w14="http://schemas.microsoft.com/office/word/2010/wordml" mc:Ignorable="w14">
   <w:docDefaults>
     <w:rPrDefault>
       <w:rPr>
@@ -12149,7 +12199,7 @@
       </w:pPr>
     </w:pPrDefault>
   </w:docDefaults>
-  <w:latentStyles w:defLockedState="0" w:defUIPriority="99" w:defSemiHidden="1" w:defUnhideWhenUsed="1" w:defQFormat="0" w:count="267">
+  <w:latentStyles w:defLockedState="0" w:defUIPriority="99" w:defSemiHidden="1" w:defUnhideWhenUsed="1" w:defQFormat="0" w:count="276">
     <w:lsdException w:name="Normal" w:semiHidden="0" w:uiPriority="0" w:unhideWhenUsed="0" w:qFormat="1"/>
     <w:lsdException w:name="heading 1" w:semiHidden="0" w:uiPriority="9" w:unhideWhenUsed="0" w:qFormat="1"/>
     <w:lsdException w:name="heading 2" w:uiPriority="9" w:qFormat="1"/>
@@ -12373,7 +12423,6 @@
     <w:uiPriority w:val="99"/>
     <w:semiHidden/>
     <w:unhideWhenUsed/>
-    <w:qFormat/>
     <w:tblPr>
       <w:tblInd w:w="0" w:type="dxa"/>
       <w:tblCellMar>
@@ -12653,6 +12702,192 @@
     <w:name w:val="apple-tab-span"/>
     <w:basedOn w:val="Policepardfaut"/>
     <w:rsid w:val="0014186A"/>
+  </w:style>
+</w:styles>
+</file>
+
+<file path=word/stylesWithEffects.xml><?xml version="1.0" encoding="utf-8"?>
+<w:styles xmlns:wpc="http://schemas.microsoft.com/office/word/2010/wordprocessingCanvas" xmlns:mo="http://schemas.microsoft.com/office/mac/office/2008/main" xmlns:mc="http://schemas.openxmlformats.org/markup-compatibility/2006" xmlns:mv="urn:schemas-microsoft-com:mac:vml" xmlns:o="urn:schemas-microsoft-com:office:office" xmlns:r="http://schemas.openxmlformats.org/officeDocument/2006/relationships" xmlns:m="http://schemas.openxmlformats.org/officeDocument/2006/math" xmlns:v="urn:schemas-microsoft-com:vml" xmlns:wp14="http://schemas.microsoft.com/office/word/2010/wordprocessingDrawing" xmlns:wp="http://schemas.openxmlformats.org/drawingml/2006/wordprocessingDrawing" xmlns:w10="urn:schemas-microsoft-com:office:word" xmlns:w="http://schemas.openxmlformats.org/wordprocessingml/2006/main" xmlns:w14="http://schemas.microsoft.com/office/word/2010/wordml" xmlns:wpg="http://schemas.microsoft.com/office/word/2010/wordprocessingGroup" xmlns:wpi="http://schemas.microsoft.com/office/word/2010/wordprocessingInk" xmlns:wne="http://schemas.microsoft.com/office/word/2006/wordml" xmlns:wps="http://schemas.microsoft.com/office/word/2010/wordprocessingShape" mc:Ignorable="w14 wp14 mv">
+  <w:docDefaults>
+    <w:rPrDefault>
+      <w:rPr>
+        <w:rFonts w:asciiTheme="minorHAnsi" w:eastAsiaTheme="minorEastAsia" w:hAnsiTheme="minorHAnsi" w:cstheme="minorBidi"/>
+        <w:sz w:val="24"/>
+        <w:szCs w:val="24"/>
+        <w:lang w:val="en-GB" w:eastAsia="ja-JP" w:bidi="ar-SA"/>
+      </w:rPr>
+    </w:rPrDefault>
+    <w:pPrDefault/>
+  </w:docDefaults>
+  <w:latentStyles w:defLockedState="0" w:defUIPriority="99" w:defSemiHidden="1" w:defUnhideWhenUsed="1" w:defQFormat="0" w:count="276">
+    <w:lsdException w:name="Normal" w:semiHidden="0" w:uiPriority="0" w:unhideWhenUsed="0" w:qFormat="1"/>
+    <w:lsdException w:name="heading 1" w:semiHidden="0" w:uiPriority="9" w:unhideWhenUsed="0" w:qFormat="1"/>
+    <w:lsdException w:name="heading 2" w:uiPriority="9" w:qFormat="1"/>
+    <w:lsdException w:name="heading 3" w:uiPriority="9" w:qFormat="1"/>
+    <w:lsdException w:name="heading 4" w:uiPriority="9" w:qFormat="1"/>
+    <w:lsdException w:name="heading 5" w:uiPriority="9" w:qFormat="1"/>
+    <w:lsdException w:name="heading 6" w:uiPriority="9" w:qFormat="1"/>
+    <w:lsdException w:name="heading 7" w:uiPriority="9" w:qFormat="1"/>
+    <w:lsdException w:name="heading 8" w:uiPriority="9" w:qFormat="1"/>
+    <w:lsdException w:name="heading 9" w:uiPriority="9" w:qFormat="1"/>
+    <w:lsdException w:name="toc 1" w:uiPriority="39"/>
+    <w:lsdException w:name="toc 2" w:uiPriority="39"/>
+    <w:lsdException w:name="toc 3" w:uiPriority="39"/>
+    <w:lsdException w:name="toc 4" w:uiPriority="39"/>
+    <w:lsdException w:name="toc 5" w:uiPriority="39"/>
+    <w:lsdException w:name="toc 6" w:uiPriority="39"/>
+    <w:lsdException w:name="toc 7" w:uiPriority="39"/>
+    <w:lsdException w:name="toc 8" w:uiPriority="39"/>
+    <w:lsdException w:name="toc 9" w:uiPriority="39"/>
+    <w:lsdException w:name="caption" w:uiPriority="35" w:qFormat="1"/>
+    <w:lsdException w:name="Title" w:semiHidden="0" w:uiPriority="10" w:unhideWhenUsed="0" w:qFormat="1"/>
+    <w:lsdException w:name="Default Paragraph Font" w:uiPriority="1"/>
+    <w:lsdException w:name="Subtitle" w:semiHidden="0" w:uiPriority="11" w:unhideWhenUsed="0" w:qFormat="1"/>
+    <w:lsdException w:name="Strong" w:semiHidden="0" w:uiPriority="22" w:unhideWhenUsed="0" w:qFormat="1"/>
+    <w:lsdException w:name="Emphasis" w:semiHidden="0" w:uiPriority="20" w:unhideWhenUsed="0" w:qFormat="1"/>
+    <w:lsdException w:name="Table Grid" w:semiHidden="0" w:uiPriority="59" w:unhideWhenUsed="0"/>
+    <w:lsdException w:name="Placeholder Text" w:unhideWhenUsed="0"/>
+    <w:lsdException w:name="No Spacing" w:semiHidden="0" w:uiPriority="1" w:unhideWhenUsed="0" w:qFormat="1"/>
+    <w:lsdException w:name="Light Shading" w:semiHidden="0" w:uiPriority="60" w:unhideWhenUsed="0"/>
+    <w:lsdException w:name="Light List" w:semiHidden="0" w:uiPriority="61" w:unhideWhenUsed="0"/>
+    <w:lsdException w:name="Light Grid" w:semiHidden="0" w:uiPriority="62" w:unhideWhenUsed="0"/>
+    <w:lsdException w:name="Medium Shading 1" w:semiHidden="0" w:uiPriority="63" w:unhideWhenUsed="0"/>
+    <w:lsdException w:name="Medium Shading 2" w:semiHidden="0" w:uiPriority="64" w:unhideWhenUsed="0"/>
+    <w:lsdException w:name="Medium List 1" w:semiHidden="0" w:uiPriority="65" w:unhideWhenUsed="0"/>
+    <w:lsdException w:name="Medium List 2" w:semiHidden="0" w:uiPriority="66" w:unhideWhenUsed="0"/>
+    <w:lsdException w:name="Medium Grid 1" w:semiHidden="0" w:uiPriority="67" w:unhideWhenUsed="0"/>
+    <w:lsdException w:name="Medium Grid 2" w:semiHidden="0" w:uiPriority="68" w:unhideWhenUsed="0"/>
+    <w:lsdException w:name="Medium Grid 3" w:semiHidden="0" w:uiPriority="69" w:unhideWhenUsed="0"/>
+    <w:lsdException w:name="Dark List" w:semiHidden="0" w:uiPriority="70" w:unhideWhenUsed="0"/>
+    <w:lsdException w:name="Colorful Shading" w:semiHidden="0" w:uiPriority="71" w:unhideWhenUsed="0"/>
+    <w:lsdException w:name="Colorful List" w:semiHidden="0" w:uiPriority="72" w:unhideWhenUsed="0"/>
+    <w:lsdException w:name="Colorful Grid" w:semiHidden="0" w:uiPriority="73" w:unhideWhenUsed="0"/>
+    <w:lsdException w:name="Light Shading Accent 1" w:semiHidden="0" w:uiPriority="60" w:unhideWhenUsed="0"/>
+    <w:lsdException w:name="Light List Accent 1" w:semiHidden="0" w:uiPriority="61" w:unhideWhenUsed="0"/>
+    <w:lsdException w:name="Light Grid Accent 1" w:semiHidden="0" w:uiPriority="62" w:unhideWhenUsed="0"/>
+    <w:lsdException w:name="Medium Shading 1 Accent 1" w:semiHidden="0" w:uiPriority="63" w:unhideWhenUsed="0"/>
+    <w:lsdException w:name="Medium Shading 2 Accent 1" w:semiHidden="0" w:uiPriority="64" w:unhideWhenUsed="0"/>
+    <w:lsdException w:name="Medium List 1 Accent 1" w:semiHidden="0" w:uiPriority="65" w:unhideWhenUsed="0"/>
+    <w:lsdException w:name="Revision" w:unhideWhenUsed="0"/>
+    <w:lsdException w:name="List Paragraph" w:semiHidden="0" w:uiPriority="34" w:unhideWhenUsed="0" w:qFormat="1"/>
+    <w:lsdException w:name="Quote" w:semiHidden="0" w:uiPriority="29" w:unhideWhenUsed="0" w:qFormat="1"/>
+    <w:lsdException w:name="Intense Quote" w:semiHidden="0" w:uiPriority="30" w:unhideWhenUsed="0" w:qFormat="1"/>
+    <w:lsdException w:name="Medium List 2 Accent 1" w:semiHidden="0" w:uiPriority="66" w:unhideWhenUsed="0"/>
+    <w:lsdException w:name="Medium Grid 1 Accent 1" w:semiHidden="0" w:uiPriority="67" w:unhideWhenUsed="0"/>
+    <w:lsdException w:name="Medium Grid 2 Accent 1" w:semiHidden="0" w:uiPriority="68" w:unhideWhenUsed="0"/>
+    <w:lsdException w:name="Medium Grid 3 Accent 1" w:semiHidden="0" w:uiPriority="69" w:unhideWhenUsed="0"/>
+    <w:lsdException w:name="Dark List Accent 1" w:semiHidden="0" w:uiPriority="70" w:unhideWhenUsed="0"/>
+    <w:lsdException w:name="Colorful Shading Accent 1" w:semiHidden="0" w:uiPriority="71" w:unhideWhenUsed="0"/>
+    <w:lsdException w:name="Colorful List Accent 1" w:semiHidden="0" w:uiPriority="72" w:unhideWhenUsed="0"/>
+    <w:lsdException w:name="Colorful Grid Accent 1" w:semiHidden="0" w:uiPriority="73" w:unhideWhenUsed="0"/>
+    <w:lsdException w:name="Light Shading Accent 2" w:semiHidden="0" w:uiPriority="60" w:unhideWhenUsed="0"/>
+    <w:lsdException w:name="Light List Accent 2" w:semiHidden="0" w:uiPriority="61" w:unhideWhenUsed="0"/>
+    <w:lsdException w:name="Light Grid Accent 2" w:semiHidden="0" w:uiPriority="62" w:unhideWhenUsed="0"/>
+    <w:lsdException w:name="Medium Shading 1 Accent 2" w:semiHidden="0" w:uiPriority="63" w:unhideWhenUsed="0"/>
+    <w:lsdException w:name="Medium Shading 2 Accent 2" w:semiHidden="0" w:uiPriority="64" w:unhideWhenUsed="0"/>
+    <w:lsdException w:name="Medium List 1 Accent 2" w:semiHidden="0" w:uiPriority="65" w:unhideWhenUsed="0"/>
+    <w:lsdException w:name="Medium List 2 Accent 2" w:semiHidden="0" w:uiPriority="66" w:unhideWhenUsed="0"/>
+    <w:lsdException w:name="Medium Grid 1 Accent 2" w:semiHidden="0" w:uiPriority="67" w:unhideWhenUsed="0"/>
+    <w:lsdException w:name="Medium Grid 2 Accent 2" w:semiHidden="0" w:uiPriority="68" w:unhideWhenUsed="0"/>
+    <w:lsdException w:name="Medium Grid 3 Accent 2" w:semiHidden="0" w:uiPriority="69" w:unhideWhenUsed="0"/>
+    <w:lsdException w:name="Dark List Accent 2" w:semiHidden="0" w:uiPriority="70" w:unhideWhenUsed="0"/>
+    <w:lsdException w:name="Colorful Shading Accent 2" w:semiHidden="0" w:uiPriority="71" w:unhideWhenUsed="0"/>
+    <w:lsdException w:name="Colorful List Accent 2" w:semiHidden="0" w:uiPriority="72" w:unhideWhenUsed="0"/>
+    <w:lsdException w:name="Colorful Grid Accent 2" w:semiHidden="0" w:uiPriority="73" w:unhideWhenUsed="0"/>
+    <w:lsdException w:name="Light Shading Accent 3" w:semiHidden="0" w:uiPriority="60" w:unhideWhenUsed="0"/>
+    <w:lsdException w:name="Light List Accent 3" w:semiHidden="0" w:uiPriority="61" w:unhideWhenUsed="0"/>
+    <w:lsdException w:name="Light Grid Accent 3" w:semiHidden="0" w:uiPriority="62" w:unhideWhenUsed="0"/>
+    <w:lsdException w:name="Medium Shading 1 Accent 3" w:semiHidden="0" w:uiPriority="63" w:unhideWhenUsed="0"/>
+    <w:lsdException w:name="Medium Shading 2 Accent 3" w:semiHidden="0" w:uiPriority="64" w:unhideWhenUsed="0"/>
+    <w:lsdException w:name="Medium List 1 Accent 3" w:semiHidden="0" w:uiPriority="65" w:unhideWhenUsed="0"/>
+    <w:lsdException w:name="Medium List 2 Accent 3" w:semiHidden="0" w:uiPriority="66" w:unhideWhenUsed="0"/>
+    <w:lsdException w:name="Medium Grid 1 Accent 3" w:semiHidden="0" w:uiPriority="67" w:unhideWhenUsed="0"/>
+    <w:lsdException w:name="Medium Grid 2 Accent 3" w:semiHidden="0" w:uiPriority="68" w:unhideWhenUsed="0"/>
+    <w:lsdException w:name="Medium Grid 3 Accent 3" w:semiHidden="0" w:uiPriority="69" w:unhideWhenUsed="0"/>
+    <w:lsdException w:name="Dark List Accent 3" w:semiHidden="0" w:uiPriority="70" w:unhideWhenUsed="0"/>
+    <w:lsdException w:name="Colorful Shading Accent 3" w:semiHidden="0" w:uiPriority="71" w:unhideWhenUsed="0"/>
+    <w:lsdException w:name="Colorful List Accent 3" w:semiHidden="0" w:uiPriority="72" w:unhideWhenUsed="0"/>
+    <w:lsdException w:name="Colorful Grid Accent 3" w:semiHidden="0" w:uiPriority="73" w:unhideWhenUsed="0"/>
+    <w:lsdException w:name="Light Shading Accent 4" w:semiHidden="0" w:uiPriority="60" w:unhideWhenUsed="0"/>
+    <w:lsdException w:name="Light List Accent 4" w:semiHidden="0" w:uiPriority="61" w:unhideWhenUsed="0"/>
+    <w:lsdException w:name="Light Grid Accent 4" w:semiHidden="0" w:uiPriority="62" w:unhideWhenUsed="0"/>
+    <w:lsdException w:name="Medium Shading 1 Accent 4" w:semiHidden="0" w:uiPriority="63" w:unhideWhenUsed="0"/>
+    <w:lsdException w:name="Medium Shading 2 Accent 4" w:semiHidden="0" w:uiPriority="64" w:unhideWhenUsed="0"/>
+    <w:lsdException w:name="Medium List 1 Accent 4" w:semiHidden="0" w:uiPriority="65" w:unhideWhenUsed="0"/>
+    <w:lsdException w:name="Medium List 2 Accent 4" w:semiHidden="0" w:uiPriority="66" w:unhideWhenUsed="0"/>
+    <w:lsdException w:name="Medium Grid 1 Accent 4" w:semiHidden="0" w:uiPriority="67" w:unhideWhenUsed="0"/>
+    <w:lsdException w:name="Medium Grid 2 Accent 4" w:semiHidden="0" w:uiPriority="68" w:unhideWhenUsed="0"/>
+    <w:lsdException w:name="Medium Grid 3 Accent 4" w:semiHidden="0" w:uiPriority="69" w:unhideWhenUsed="0"/>
+    <w:lsdException w:name="Dark List Accent 4" w:semiHidden="0" w:uiPriority="70" w:unhideWhenUsed="0"/>
+    <w:lsdException w:name="Colorful Shading Accent 4" w:semiHidden="0" w:uiPriority="71" w:unhideWhenUsed="0"/>
+    <w:lsdException w:name="Colorful List Accent 4" w:semiHidden="0" w:uiPriority="72" w:unhideWhenUsed="0"/>
+    <w:lsdException w:name="Colorful Grid Accent 4" w:semiHidden="0" w:uiPriority="73" w:unhideWhenUsed="0"/>
+    <w:lsdException w:name="Light Shading Accent 5" w:semiHidden="0" w:uiPriority="60" w:unhideWhenUsed="0"/>
+    <w:lsdException w:name="Light List Accent 5" w:semiHidden="0" w:uiPriority="61" w:unhideWhenUsed="0"/>
+    <w:lsdException w:name="Light Grid Accent 5" w:semiHidden="0" w:uiPriority="62" w:unhideWhenUsed="0"/>
+    <w:lsdException w:name="Medium Shading 1 Accent 5" w:semiHidden="0" w:uiPriority="63" w:unhideWhenUsed="0"/>
+    <w:lsdException w:name="Medium Shading 2 Accent 5" w:semiHidden="0" w:uiPriority="64" w:unhideWhenUsed="0"/>
+    <w:lsdException w:name="Medium List 1 Accent 5" w:semiHidden="0" w:uiPriority="65" w:unhideWhenUsed="0"/>
+    <w:lsdException w:name="Medium List 2 Accent 5" w:semiHidden="0" w:uiPriority="66" w:unhideWhenUsed="0"/>
+    <w:lsdException w:name="Medium Grid 1 Accent 5" w:semiHidden="0" w:uiPriority="67" w:unhideWhenUsed="0"/>
+    <w:lsdException w:name="Medium Grid 2 Accent 5" w:semiHidden="0" w:uiPriority="68" w:unhideWhenUsed="0"/>
+    <w:lsdException w:name="Medium Grid 3 Accent 5" w:semiHidden="0" w:uiPriority="69" w:unhideWhenUsed="0"/>
+    <w:lsdException w:name="Dark List Accent 5" w:semiHidden="0" w:uiPriority="70" w:unhideWhenUsed="0"/>
+    <w:lsdException w:name="Colorful Shading Accent 5" w:semiHidden="0" w:uiPriority="71" w:unhideWhenUsed="0"/>
+    <w:lsdException w:name="Colorful List Accent 5" w:semiHidden="0" w:uiPriority="72" w:unhideWhenUsed="0"/>
+    <w:lsdException w:name="Colorful Grid Accent 5" w:semiHidden="0" w:uiPriority="73" w:unhideWhenUsed="0"/>
+    <w:lsdException w:name="Light Shading Accent 6" w:semiHidden="0" w:uiPriority="60" w:unhideWhenUsed="0"/>
+    <w:lsdException w:name="Light List Accent 6" w:semiHidden="0" w:uiPriority="61" w:unhideWhenUsed="0"/>
+    <w:lsdException w:name="Light Grid Accent 6" w:semiHidden="0" w:uiPriority="62" w:unhideWhenUsed="0"/>
+    <w:lsdException w:name="Medium Shading 1 Accent 6" w:semiHidden="0" w:uiPriority="63" w:unhideWhenUsed="0"/>
+    <w:lsdException w:name="Medium Shading 2 Accent 6" w:semiHidden="0" w:uiPriority="64" w:unhideWhenUsed="0"/>
+    <w:lsdException w:name="Medium List 1 Accent 6" w:semiHidden="0" w:uiPriority="65" w:unhideWhenUsed="0"/>
+    <w:lsdException w:name="Medium List 2 Accent 6" w:semiHidden="0" w:uiPriority="66" w:unhideWhenUsed="0"/>
+    <w:lsdException w:name="Medium Grid 1 Accent 6" w:semiHidden="0" w:uiPriority="67" w:unhideWhenUsed="0"/>
+    <w:lsdException w:name="Medium Grid 2 Accent 6" w:semiHidden="0" w:uiPriority="68" w:unhideWhenUsed="0"/>
+    <w:lsdException w:name="Medium Grid 3 Accent 6" w:semiHidden="0" w:uiPriority="69" w:unhideWhenUsed="0"/>
+    <w:lsdException w:name="Dark List Accent 6" w:semiHidden="0" w:uiPriority="70" w:unhideWhenUsed="0"/>
+    <w:lsdException w:name="Colorful Shading Accent 6" w:semiHidden="0" w:uiPriority="71" w:unhideWhenUsed="0"/>
+    <w:lsdException w:name="Colorful List Accent 6" w:semiHidden="0" w:uiPriority="72" w:unhideWhenUsed="0"/>
+    <w:lsdException w:name="Colorful Grid Accent 6" w:semiHidden="0" w:uiPriority="73" w:unhideWhenUsed="0"/>
+    <w:lsdException w:name="Subtle Emphasis" w:semiHidden="0" w:uiPriority="19" w:unhideWhenUsed="0" w:qFormat="1"/>
+    <w:lsdException w:name="Intense Emphasis" w:semiHidden="0" w:uiPriority="21" w:unhideWhenUsed="0" w:qFormat="1"/>
+    <w:lsdException w:name="Subtle Reference" w:semiHidden="0" w:uiPriority="31" w:unhideWhenUsed="0" w:qFormat="1"/>
+    <w:lsdException w:name="Intense Reference" w:semiHidden="0" w:uiPriority="32" w:unhideWhenUsed="0" w:qFormat="1"/>
+    <w:lsdException w:name="Book Title" w:semiHidden="0" w:uiPriority="33" w:unhideWhenUsed="0" w:qFormat="1"/>
+    <w:lsdException w:name="Bibliography" w:uiPriority="37"/>
+    <w:lsdException w:name="TOC Heading" w:uiPriority="39" w:qFormat="1"/>
+  </w:latentStyles>
+  <w:style w:type="paragraph" w:default="1" w:styleId="Normal">
+    <w:name w:val="Normal"/>
+    <w:qFormat/>
+  </w:style>
+  <w:style w:type="character" w:default="1" w:styleId="Policepardfaut">
+    <w:name w:val="Default Paragraph Font"/>
+    <w:uiPriority w:val="1"/>
+    <w:semiHidden/>
+    <w:unhideWhenUsed/>
+  </w:style>
+  <w:style w:type="table" w:default="1" w:styleId="TableauNormal">
+    <w:name w:val="Normal Table"/>
+    <w:uiPriority w:val="99"/>
+    <w:semiHidden/>
+    <w:unhideWhenUsed/>
+    <w:tblPr>
+      <w:tblInd w:w="0" w:type="dxa"/>
+      <w:tblCellMar>
+        <w:top w:w="0" w:type="dxa"/>
+        <w:left w:w="108" w:type="dxa"/>
+        <w:bottom w:w="0" w:type="dxa"/>
+        <w:right w:w="108" w:type="dxa"/>
+      </w:tblCellMar>
+    </w:tblPr>
+  </w:style>
+  <w:style w:type="numbering" w:default="1" w:styleId="Aucuneliste">
+    <w:name w:val="No List"/>
+    <w:uiPriority w:val="99"/>
+    <w:semiHidden/>
+    <w:unhideWhenUsed/>
   </w:style>
 </w:styles>
 </file>
@@ -12945,7 +13180,7 @@
 </file>
 
 <file path=customXml/itemProps1.xml><?xml version="1.0" encoding="utf-8"?>
-<ds:datastoreItem xmlns:ds="http://schemas.openxmlformats.org/officeDocument/2006/customXml" ds:itemID="{EAA59128-55D9-4CF1-AAAD-4538061279F1}">
+<ds:datastoreItem xmlns:ds="http://schemas.openxmlformats.org/officeDocument/2006/customXml" ds:itemID="{026F1D65-458A-184E-AEE4-4E04845968FE}">
   <ds:schemaRefs>
     <ds:schemaRef ds:uri="http://schemas.openxmlformats.org/officeDocument/2006/bibliography"/>
   </ds:schemaRefs>

</xml_diff>

<commit_message>
Update doc SimpleContentManager forms
</commit_message>
<xml_diff>
--- a/docs/Introduction MVC.docx
+++ b/docs/Introduction MVC.docx
@@ -1,6 +1,6 @@
 
 <file path=word/document.xml><?xml version="1.0" encoding="utf-8"?>
-<w:document xmlns:wpc="http://schemas.microsoft.com/office/word/2010/wordprocessingCanvas" xmlns:mo="http://schemas.microsoft.com/office/mac/office/2008/main" xmlns:mc="http://schemas.openxmlformats.org/markup-compatibility/2006" xmlns:mv="urn:schemas-microsoft-com:mac:vml" xmlns:o="urn:schemas-microsoft-com:office:office" xmlns:r="http://schemas.openxmlformats.org/officeDocument/2006/relationships" xmlns:m="http://schemas.openxmlformats.org/officeDocument/2006/math" xmlns:v="urn:schemas-microsoft-com:vml" xmlns:wp14="http://schemas.microsoft.com/office/word/2010/wordprocessingDrawing" xmlns:wp="http://schemas.openxmlformats.org/drawingml/2006/wordprocessingDrawing" xmlns:w10="urn:schemas-microsoft-com:office:word" xmlns:w="http://schemas.openxmlformats.org/wordprocessingml/2006/main" xmlns:w14="http://schemas.microsoft.com/office/word/2010/wordml" xmlns:wpg="http://schemas.microsoft.com/office/word/2010/wordprocessingGroup" xmlns:wpi="http://schemas.microsoft.com/office/word/2010/wordprocessingInk" xmlns:wne="http://schemas.microsoft.com/office/word/2006/wordml" xmlns:wps="http://schemas.microsoft.com/office/word/2010/wordprocessingShape" mc:Ignorable="w14 wp14 mv">
+<w:document xmlns:ve="http://schemas.openxmlformats.org/markup-compatibility/2006" xmlns:o="urn:schemas-microsoft-com:office:office" xmlns:r="http://schemas.openxmlformats.org/officeDocument/2006/relationships" xmlns:m="http://schemas.openxmlformats.org/officeDocument/2006/math" xmlns:v="urn:schemas-microsoft-com:vml" xmlns:wp="http://schemas.openxmlformats.org/drawingml/2006/wordprocessingDrawing" xmlns:w10="urn:schemas-microsoft-com:office:word" xmlns:w="http://schemas.openxmlformats.org/wordprocessingml/2006/main" xmlns:wne="http://schemas.microsoft.com/office/word/2006/wordml">
   <w:body>
     <w:p>
       <w:pPr>
@@ -1455,7 +1455,7 @@
           <w:szCs w:val="18"/>
         </w:rPr>
       </w:pPr>
-      <w:hyperlink r:id="rId9" w:history="1">
+      <w:hyperlink r:id="rId8" w:history="1">
         <w:r>
           <w:rPr>
             <w:rStyle w:val="Lienhypertexte"/>
@@ -1518,7 +1518,7 @@
         <w:rPr>
           <w:noProof/>
         </w:rPr>
-        <w:pict w14:anchorId="0F97EEBE">
+        <w:pict>
           <v:shapetype id="_x0000_t75" coordsize="21600,21600" o:spt="75" o:preferrelative="t" path="m@4@5l@4@11@9@11@9@5xe" filled="f" stroked="f">
             <v:stroke joinstyle="miter"/>
             <v:formulas>
@@ -1539,9 +1539,9 @@
             <o:lock v:ext="edit" aspectratio="t"/>
           </v:shapetype>
           <v:shape id="_x0000_s1026" type="#_x0000_t75" style="position:absolute;margin-left:45.5pt;margin-top:1.95pt;width:369.25pt;height:211pt;z-index:-251656192">
-            <v:imagedata r:id="rId10" o:title=""/>
+            <v:imagedata r:id="rId9" o:title=""/>
           </v:shape>
-          <o:OLEObject Type="Embed" ProgID="Photoshop.Image.10" ShapeID="_x0000_s1026" DrawAspect="Content" ObjectID="_1235505113" r:id="rId11">
+          <o:OLEObject Type="Embed" ProgID="Photoshop.Image.10" ShapeID="_x0000_s1026" DrawAspect="Content" ObjectID="_1361705674" r:id="rId10">
             <o:FieldCodes>\s</o:FieldCodes>
           </o:OLEObject>
         </w:pict>
@@ -1595,11 +1595,11 @@
         <w:rPr>
           <w:noProof/>
         </w:rPr>
-        <w:pict w14:anchorId="52AEB90D">
+        <w:pict>
           <v:shape id="_x0000_s1032" type="#_x0000_t75" style="position:absolute;margin-left:336.2pt;margin-top:1.45pt;width:108pt;height:203.85pt;z-index:-251644928">
-            <v:imagedata r:id="rId12" o:title=""/>
+            <v:imagedata r:id="rId11" o:title=""/>
           </v:shape>
-          <o:OLEObject Type="Embed" ProgID="Photoshop.Image.12" ShapeID="_x0000_s1032" DrawAspect="Content" ObjectID="_1235505114" r:id="rId13">
+          <o:OLEObject Type="Embed" ProgID="Photoshop.Image.12" ShapeID="_x0000_s1032" DrawAspect="Content" ObjectID="_1361705675" r:id="rId12">
             <o:FieldCodes>\s</o:FieldCodes>
           </o:OLEObject>
         </w:pict>
@@ -1609,8 +1609,8 @@
           <w:rFonts w:ascii="Trebuchet MS" w:hAnsi="Trebuchet MS"/>
           <w:noProof/>
         </w:rPr>
-        <w:pict w14:anchorId="13FE133F">
-          <v:shapetype id="_x0000_t202" coordsize="21600,21600" o:spt="202" path="m0,0l0,21600,21600,21600,21600,0xe">
+        <w:pict>
+          <v:shapetype id="_x0000_t202" coordsize="21600,21600" o:spt="202" path="m,l,21600r21600,l21600,xe">
             <v:stroke joinstyle="miter"/>
             <v:path gradientshapeok="t" o:connecttype="rect"/>
           </v:shapetype>
@@ -2489,7 +2489,7 @@
           <w:szCs w:val="20"/>
         </w:rPr>
       </w:pPr>
-      <w:hyperlink r:id="rId14" w:history="1">
+      <w:hyperlink r:id="rId13" w:history="1">
         <w:r>
           <w:rPr>
             <w:rStyle w:val="Lienhypertexte"/>
@@ -2848,7 +2848,7 @@
           <w:lang w:eastAsia="fr-FR"/>
         </w:rPr>
         <w:drawing>
-          <wp:anchor distT="0" distB="0" distL="114300" distR="114300" simplePos="0" relativeHeight="251668480" behindDoc="1" locked="0" layoutInCell="1" allowOverlap="1" wp14:anchorId="15352477" wp14:editId="32C4B522">
+          <wp:anchor distT="0" distB="0" distL="114300" distR="114300" simplePos="0" relativeHeight="251668480" behindDoc="1" locked="0" layoutInCell="1" allowOverlap="1">
             <wp:simplePos x="0" y="0"/>
             <wp:positionH relativeFrom="column">
               <wp:posOffset>3983990</wp:posOffset>
@@ -2873,7 +2873,7 @@
                     </pic:cNvPicPr>
                   </pic:nvPicPr>
                   <pic:blipFill>
-                    <a:blip r:embed="rId15" cstate="print"/>
+                    <a:blip r:embed="rId14" cstate="print"/>
                     <a:srcRect/>
                     <a:stretch>
                       <a:fillRect/>
@@ -2928,7 +2928,7 @@
           <w:sz w:val="20"/>
           <w:szCs w:val="20"/>
         </w:rPr>
-        <w:pict w14:anchorId="3F65B344">
+        <w:pict>
           <v:shape id="_x0000_s1030" type="#_x0000_t202" style="position:absolute;margin-left:-1.05pt;margin-top:8.05pt;width:244.7pt;height:93.75pt;z-index:251667456;mso-width-relative:margin;mso-height-relative:margin" stroked="f">
             <v:textbox>
               <w:txbxContent>
@@ -4250,14 +4250,6 @@
           <w:sz w:val="20"/>
           <w:szCs w:val="20"/>
         </w:rPr>
-        <w:t xml:space="preserve"> </w:t>
-      </w:r>
-      <w:r>
-        <w:rPr>
-          <w:rFonts w:ascii="Trebuchet MS" w:hAnsi="Trebuchet MS"/>
-          <w:sz w:val="20"/>
-          <w:szCs w:val="20"/>
-        </w:rPr>
         <w:t xml:space="preserve">maître </w:t>
       </w:r>
       <w:r>
@@ -4486,7 +4478,7 @@
           <w:sz w:val="20"/>
           <w:szCs w:val="20"/>
         </w:rPr>
-        <w:t xml:space="preserve">        &lt;</w:t>
+        <w:t>&lt;</w:t>
       </w:r>
       <w:r>
         <w:rPr>
@@ -4521,25 +4513,25 @@
           <w:sz w:val="20"/>
           <w:szCs w:val="20"/>
         </w:rPr>
-        <w:t xml:space="preserve">            &lt;login&gt;admin&lt;/login&gt;</w:t>
-      </w:r>
-    </w:p>
-    <w:p>
-      <w:pPr>
-        <w:pStyle w:val="Sansinterligne"/>
-        <w:rPr>
-          <w:rFonts w:ascii="Trebuchet MS" w:hAnsi="Trebuchet MS"/>
-          <w:sz w:val="20"/>
-          <w:szCs w:val="20"/>
-        </w:rPr>
-      </w:pPr>
-      <w:r>
-        <w:rPr>
-          <w:rFonts w:ascii="Trebuchet MS" w:hAnsi="Trebuchet MS"/>
-          <w:sz w:val="20"/>
-          <w:szCs w:val="20"/>
-        </w:rPr>
-        <w:t xml:space="preserve">            &lt;password&gt;a7cadb54ca75f2595c6a2a2139aa3e94&lt;/password</w:t>
+        <w:t>&lt;login&gt;admin&lt;/login&gt;</w:t>
+      </w:r>
+    </w:p>
+    <w:p>
+      <w:pPr>
+        <w:pStyle w:val="Sansinterligne"/>
+        <w:rPr>
+          <w:rFonts w:ascii="Trebuchet MS" w:hAnsi="Trebuchet MS"/>
+          <w:sz w:val="20"/>
+          <w:szCs w:val="20"/>
+        </w:rPr>
+      </w:pPr>
+      <w:r>
+        <w:rPr>
+          <w:rFonts w:ascii="Trebuchet MS" w:hAnsi="Trebuchet MS"/>
+          <w:sz w:val="20"/>
+          <w:szCs w:val="20"/>
+        </w:rPr>
+        <w:t>&lt;password&gt;a7cadb54ca75f2595c6a2a2139aa3e94&lt;/password</w:t>
       </w:r>
       <w:r>
         <w:rPr>
@@ -4565,7 +4557,7 @@
           <w:sz w:val="20"/>
           <w:szCs w:val="20"/>
         </w:rPr>
-        <w:t xml:space="preserve">        &lt;/</w:t>
+        <w:t>&lt;/</w:t>
       </w:r>
       <w:r>
         <w:rPr>
@@ -4768,15 +4760,6 @@
           <w:szCs w:val="20"/>
           <w:lang w:val="en-US"/>
         </w:rPr>
-        <w:t xml:space="preserve">    </w:t>
-      </w:r>
-      <w:r>
-        <w:rPr>
-          <w:rFonts w:ascii="Trebuchet MS" w:hAnsi="Trebuchet MS"/>
-          <w:sz w:val="20"/>
-          <w:szCs w:val="20"/>
-          <w:lang w:val="en-US"/>
-        </w:rPr>
         <w:t>function home_controller(){</w:t>
       </w:r>
     </w:p>
@@ -4857,15 +4840,6 @@
           <w:szCs w:val="20"/>
           <w:lang w:val="en-US"/>
         </w:rPr>
-        <w:t xml:space="preserve">    </w:t>
-      </w:r>
-      <w:r>
-        <w:rPr>
-          <w:rFonts w:ascii="Trebuchet MS" w:hAnsi="Trebuchet MS"/>
-          <w:sz w:val="20"/>
-          <w:szCs w:val="20"/>
-          <w:lang w:val="en-US"/>
-        </w:rPr>
         <w:t>function defaut(){</w:t>
       </w:r>
     </w:p>
@@ -4903,15 +4877,6 @@
           <w:rFonts w:ascii="Trebuchet MS" w:hAnsi="Trebuchet MS"/>
           <w:sz w:val="20"/>
           <w:szCs w:val="20"/>
-          <w:lang w:val="en-US"/>
-        </w:rPr>
-        <w:t xml:space="preserve">    </w:t>
-      </w:r>
-      <w:r>
-        <w:rPr>
-          <w:rFonts w:ascii="Trebuchet MS" w:hAnsi="Trebuchet MS"/>
-          <w:sz w:val="20"/>
-          <w:szCs w:val="20"/>
         </w:rPr>
         <w:t>}</w:t>
       </w:r>
@@ -5139,33 +5104,9 @@
           <w:rFonts w:ascii="Trebuchet MS" w:hAnsi="Trebuchet MS"/>
           <w:sz w:val="20"/>
           <w:szCs w:val="20"/>
-        </w:rPr>
-        <w:t xml:space="preserve"> </w:t>
-      </w:r>
-      <w:r>
-        <w:rPr>
-          <w:rFonts w:ascii="Trebuchet MS" w:hAnsi="Trebuchet MS"/>
-          <w:sz w:val="20"/>
-          <w:szCs w:val="20"/>
-        </w:rPr>
-        <w:t xml:space="preserve"> </w:t>
-      </w:r>
-      <w:r>
-        <w:rPr>
-          <w:rFonts w:ascii="Trebuchet MS" w:hAnsi="Trebuchet MS"/>
-          <w:sz w:val="20"/>
-          <w:szCs w:val="20"/>
           <w:u w:val="single"/>
         </w:rPr>
         <w:t>arborescence.xml</w:t>
-      </w:r>
-      <w:r>
-        <w:rPr>
-          <w:rFonts w:ascii="Trebuchet MS" w:hAnsi="Trebuchet MS"/>
-          <w:sz w:val="20"/>
-          <w:szCs w:val="20"/>
-        </w:rPr>
-        <w:t xml:space="preserve">  </w:t>
       </w:r>
     </w:p>
     <w:p>
@@ -5713,7 +5654,7 @@
           <w:szCs w:val="20"/>
         </w:rPr>
       </w:pPr>
-      <w:hyperlink r:id="rId16" w:anchor="LI-B" w:history="1">
+      <w:hyperlink r:id="rId15" w:anchor="LI-B" w:history="1">
         <w:r>
           <w:rPr>
             <w:rStyle w:val="Lienhypertexte"/>
@@ -6287,15 +6228,6 @@
       <w:r>
         <w:rPr>
           <w:rFonts w:ascii="Trebuchet MS" w:hAnsi="Trebuchet MS"/>
-          <w:sz w:val="20"/>
-          <w:szCs w:val="20"/>
-          <w:lang w:val="en-US"/>
-        </w:rPr>
-        <w:t xml:space="preserve"> </w:t>
-      </w:r>
-      <w:r>
-        <w:rPr>
-          <w:rFonts w:ascii="Trebuchet MS" w:hAnsi="Trebuchet MS"/>
           <w:b/>
           <w:sz w:val="20"/>
           <w:szCs w:val="20"/>
@@ -6345,7 +6277,7 @@
       <w:pPr>
         <w:pStyle w:val="Sansinterligne"/>
       </w:pPr>
-      <w:hyperlink r:id="rId17" w:history="1">
+      <w:hyperlink r:id="rId16" w:history="1">
         <w:r>
           <w:rPr>
             <w:rStyle w:val="Lienhypertexte"/>
@@ -6854,7 +6786,7 @@
           <w:szCs w:val="18"/>
         </w:rPr>
       </w:pPr>
-      <w:hyperlink r:id="rId18" w:history="1">
+      <w:hyperlink r:id="rId17" w:history="1">
         <w:r>
           <w:rPr>
             <w:rStyle w:val="Lienhypertexte"/>
@@ -7281,15 +7213,6 @@
           <w:rFonts w:ascii="Trebuchet MS" w:hAnsi="Trebuchet MS"/>
           <w:sz w:val="20"/>
           <w:szCs w:val="20"/>
-          <w:lang w:val="en-US"/>
-        </w:rPr>
-        <w:t xml:space="preserve">    </w:t>
-      </w:r>
-      <w:r>
-        <w:rPr>
-          <w:rFonts w:ascii="Trebuchet MS" w:hAnsi="Trebuchet MS"/>
-          <w:sz w:val="20"/>
-          <w:szCs w:val="20"/>
         </w:rPr>
         <w:t>}</w:t>
       </w:r>
@@ -7486,13 +7409,7 @@
         <w:t xml:space="preserve">1 – Classe </w:t>
       </w:r>
       <w:r>
-        <w:t>–</w:t>
-      </w:r>
-      <w:r>
-        <w:t xml:space="preserve"> </w:t>
-      </w:r>
-      <w:r>
-        <w:t xml:space="preserve">Engine - </w:t>
+        <w:t xml:space="preserve">–Engine - </w:t>
       </w:r>
       <w:r>
         <w:t>Base</w:t>
@@ -7584,21 +7501,7 @@
           <w:sz w:val="20"/>
           <w:szCs w:val="20"/>
         </w:rPr>
-        <w:t>Elle est appelé par l’index avec comme argument</w:t>
-      </w:r>
-      <w:r>
-        <w:rPr>
-          <w:sz w:val="20"/>
-        </w:rPr>
-        <w:t xml:space="preserve"> </w:t>
-      </w:r>
-      <w:r>
-        <w:rPr>
-          <w:rFonts w:ascii="Trebuchet MS" w:hAnsi="Trebuchet MS"/>
-          <w:sz w:val="20"/>
-          <w:szCs w:val="20"/>
-        </w:rPr>
-        <w:t>$_SERVER['REQUEST_URI']).</w:t>
+        <w:t>Elle est appelé par l’index avec comme argument$_SERVER['REQUEST_URI']).</w:t>
       </w:r>
     </w:p>
     <w:p>
@@ -7959,7 +7862,7 @@
         <w:pStyle w:val="Sansinterligne"/>
         <w:jc w:val="right"/>
       </w:pPr>
-      <w:hyperlink r:id="rId19" w:history="1">
+      <w:hyperlink r:id="rId18" w:history="1">
         <w:r>
           <w:rPr>
             <w:rStyle w:val="Lienhypertexte"/>
@@ -8186,13 +8089,7 @@
         <w:t xml:space="preserve">3 – Classe </w:t>
       </w:r>
       <w:r>
-        <w:t>–</w:t>
-      </w:r>
-      <w:r>
-        <w:t xml:space="preserve"> </w:t>
-      </w:r>
-      <w:r>
-        <w:t xml:space="preserve">Engine - </w:t>
+        <w:t xml:space="preserve">–Engine - </w:t>
       </w:r>
       <w:r>
         <w:t>Vue</w:t>
@@ -8249,7 +8146,7 @@
           <w:szCs w:val="20"/>
         </w:rPr>
       </w:pPr>
-      <w:hyperlink r:id="rId20" w:anchor="La_vue" w:history="1">
+      <w:hyperlink r:id="rId19" w:anchor="La_vue" w:history="1">
         <w:r>
           <w:rPr>
             <w:rStyle w:val="Lienhypertexte"/>
@@ -9351,7 +9248,7 @@
       <w:pPr>
         <w:pStyle w:val="Sansinterligne"/>
       </w:pPr>
-      <w:hyperlink r:id="rId21" w:history="1">
+      <w:hyperlink r:id="rId20" w:history="1">
         <w:r>
           <w:rPr>
             <w:rStyle w:val="Lienhypertexte"/>
@@ -9509,9 +9406,6 @@
         <w:t>5.1 –</w:t>
       </w:r>
       <w:r>
-        <w:t xml:space="preserve"> </w:t>
-      </w:r>
-      <w:r>
         <w:t xml:space="preserve">Content Manager - </w:t>
       </w:r>
       <w:r>
@@ -9707,18 +9601,15 @@
         <w:rPr>
           <w:noProof/>
         </w:rPr>
-        <w:pict w14:anchorId="3B9B1058">
+        <w:pict>
           <v:shape id="_x0000_s1034" type="#_x0000_t75" style="position:absolute;margin-left:.75pt;margin-top:.75pt;width:196.3pt;height:228.75pt;z-index:-251642880">
-            <v:imagedata r:id="rId22" o:title=""/>
+            <v:imagedata r:id="rId21" o:title=""/>
           </v:shape>
-          <o:OLEObject Type="Embed" ProgID="Photoshop.Image.12" ShapeID="_x0000_s1034" DrawAspect="Content" ObjectID="_1235505115" r:id="rId23">
+          <o:OLEObject Type="Embed" ProgID="Photoshop.Image.12" ShapeID="_x0000_s1034" DrawAspect="Content" ObjectID="_1361705676" r:id="rId22">
             <o:FieldCodes>\s</o:FieldCodes>
           </o:OLEObject>
         </w:pict>
       </w:r>
-      <w:r>
-        <w:t xml:space="preserve"> </w:t>
-      </w:r>
     </w:p>
     <w:p>
       <w:pPr>
@@ -9907,11 +9798,11 @@
         <w:rPr>
           <w:noProof/>
         </w:rPr>
-        <w:pict w14:anchorId="46CED53D">
+        <w:pict>
           <v:shape id="_x0000_s1035" type="#_x0000_t75" style="position:absolute;margin-left:0;margin-top:8.15pt;width:178.35pt;height:89.3pt;z-index:-251640832">
-            <v:imagedata r:id="rId24" o:title=""/>
+            <v:imagedata r:id="rId23" o:title=""/>
           </v:shape>
-          <o:OLEObject Type="Embed" ProgID="Photoshop.Image.12" ShapeID="_x0000_s1035" DrawAspect="Content" ObjectID="_1235505116" r:id="rId25">
+          <o:OLEObject Type="Embed" ProgID="Photoshop.Image.12" ShapeID="_x0000_s1035" DrawAspect="Content" ObjectID="_1361705677" r:id="rId24">
             <o:FieldCodes>\s</o:FieldCodes>
           </o:OLEObject>
         </w:pict>
@@ -10213,16 +10104,117 @@
     <w:p>
       <w:pPr>
         <w:pStyle w:val="Sansinterligne"/>
-      </w:pPr>
-    </w:p>
-    <w:p>
-      <w:pPr>
-        <w:pStyle w:val="Sansinterligne"/>
-      </w:pPr>
-      <w:r>
-        <w:t xml:space="preserve"> </w:t>
-      </w:r>
-      <w:r>
+        <w:numPr>
+          <w:ilvl w:val="0"/>
+          <w:numId w:val="10"/>
+        </w:numPr>
+        <w:rPr>
+          <w:b/>
+          <w:lang w:val="en-US"/>
+        </w:rPr>
+      </w:pPr>
+      <w:r>
+        <w:rPr>
+          <w:b/>
+          <w:lang w:val="en-US"/>
+        </w:rPr>
+        <w:lastRenderedPageBreak/>
+        <w:t>addForm($blockName, $action = false, $template = false)</w:t>
+      </w:r>
+    </w:p>
+    <w:p>
+      <w:pPr>
+        <w:pStyle w:val="Sansinterligne"/>
+        <w:ind w:left="720"/>
+      </w:pPr>
+      <w:r>
+        <w:t>Permet d’insérer un formulaire c</w:t>
+      </w:r>
+      <w:r>
+        <w:t>omplet automatiquement</w:t>
+      </w:r>
+    </w:p>
+    <w:p>
+      <w:pPr>
+        <w:pStyle w:val="Sansinterligne"/>
+        <w:ind w:left="720"/>
+        <w:rPr>
+          <w:lang w:val="en-US"/>
+        </w:rPr>
+      </w:pPr>
+      <w:r>
+        <w:rPr>
+          <w:lang w:val="en-US"/>
+        </w:rPr>
+        <w:t>Ex : this-&gt;_userClass-&gt;addForm('content', 'MemberData');</w:t>
+      </w:r>
+    </w:p>
+    <w:p>
+      <w:pPr>
+        <w:pStyle w:val="Sansinterligne"/>
+        <w:rPr>
+          <w:lang w:val="en-US"/>
+        </w:rPr>
+      </w:pPr>
+    </w:p>
+    <w:p>
+      <w:pPr>
+        <w:pStyle w:val="Sansinterligne"/>
+        <w:numPr>
+          <w:ilvl w:val="0"/>
+          <w:numId w:val="10"/>
+        </w:numPr>
+        <w:rPr>
+          <w:b/>
+          <w:lang w:val="en-US"/>
+        </w:rPr>
+      </w:pPr>
+      <w:r>
+        <w:rPr>
+          <w:b/>
+          <w:lang w:val="en-US"/>
+        </w:rPr>
+        <w:t>editForm($blockName, $objectId, $action = false, $template = false)</w:t>
+      </w:r>
+    </w:p>
+    <w:p>
+      <w:pPr>
+        <w:pStyle w:val="Sansinterligne"/>
+        <w:ind w:left="720"/>
+      </w:pPr>
+      <w:r>
+        <w:t xml:space="preserve">Permet d’éditer un objet </w:t>
+      </w:r>
+      <w:r>
+        <w:t>en recréant un formulaire dynamiquement</w:t>
+      </w:r>
+    </w:p>
+    <w:p>
+      <w:pPr>
+        <w:pStyle w:val="Sansinterligne"/>
+        <w:ind w:left="720"/>
+        <w:rPr>
+          <w:lang w:val="en-US"/>
+        </w:rPr>
+      </w:pPr>
+      <w:r>
+        <w:rPr>
+          <w:lang w:val="en-US"/>
+        </w:rPr>
+        <w:t>Ex : $this-&gt;_userClass-&gt;editForm('content', $_SESSION['user']['uid'], 'MemberData');</w:t>
+      </w:r>
+    </w:p>
+    <w:p>
+      <w:pPr>
+        <w:pStyle w:val="Sansinterligne"/>
+        <w:rPr>
+          <w:lang w:val="en-US"/>
+        </w:rPr>
+      </w:pPr>
+      <w:r>
+        <w:rPr>
+          <w:lang w:val="en-US"/>
+        </w:rPr>
         <w:br w:type="page"/>
       </w:r>
     </w:p>
@@ -10657,9 +10649,6 @@
       <w:pPr>
         <w:pStyle w:val="Sansinterligne"/>
       </w:pPr>
-      <w:r>
-        <w:t xml:space="preserve"> </w:t>
-      </w:r>
     </w:p>
     <w:p>
       <w:pPr>
@@ -10753,7 +10742,7 @@
       </w:r>
     </w:p>
     <w:sectPr>
-      <w:footerReference w:type="default" r:id="rId26"/>
+      <w:footerReference w:type="default" r:id="rId25"/>
       <w:pgSz w:w="11906" w:h="16838"/>
       <w:pgMar w:top="1417" w:right="1417" w:bottom="1417" w:left="1417" w:header="708" w:footer="708" w:gutter="0"/>
       <w:cols w:space="708"/>
@@ -10764,8 +10753,8 @@
 </file>
 
 <file path=word/endnotes.xml><?xml version="1.0" encoding="utf-8"?>
-<w:endnotes xmlns:wpc="http://schemas.microsoft.com/office/word/2010/wordprocessingCanvas" xmlns:mo="http://schemas.microsoft.com/office/mac/office/2008/main" xmlns:mc="http://schemas.openxmlformats.org/markup-compatibility/2006" xmlns:mv="urn:schemas-microsoft-com:mac:vml" xmlns:o="urn:schemas-microsoft-com:office:office" xmlns:r="http://schemas.openxmlformats.org/officeDocument/2006/relationships" xmlns:m="http://schemas.openxmlformats.org/officeDocument/2006/math" xmlns:v="urn:schemas-microsoft-com:vml" xmlns:wp14="http://schemas.microsoft.com/office/word/2010/wordprocessingDrawing" xmlns:wp="http://schemas.openxmlformats.org/drawingml/2006/wordprocessingDrawing" xmlns:w10="urn:schemas-microsoft-com:office:word" xmlns:w="http://schemas.openxmlformats.org/wordprocessingml/2006/main" xmlns:w14="http://schemas.microsoft.com/office/word/2010/wordml" xmlns:wpg="http://schemas.microsoft.com/office/word/2010/wordprocessingGroup" xmlns:wpi="http://schemas.microsoft.com/office/word/2010/wordprocessingInk" xmlns:wne="http://schemas.microsoft.com/office/word/2006/wordml" xmlns:wps="http://schemas.microsoft.com/office/word/2010/wordprocessingShape" mc:Ignorable="w14 wp14 mv">
-  <w:endnote w:type="separator" w:id="-1">
+<w:endnotes xmlns:ve="http://schemas.openxmlformats.org/markup-compatibility/2006" xmlns:o="urn:schemas-microsoft-com:office:office" xmlns:r="http://schemas.openxmlformats.org/officeDocument/2006/relationships" xmlns:m="http://schemas.openxmlformats.org/officeDocument/2006/math" xmlns:v="urn:schemas-microsoft-com:vml" xmlns:wp="http://schemas.openxmlformats.org/drawingml/2006/wordprocessingDrawing" xmlns:w10="urn:schemas-microsoft-com:office:word" xmlns:w="http://schemas.openxmlformats.org/wordprocessingml/2006/main" xmlns:wne="http://schemas.microsoft.com/office/word/2006/wordml">
+  <w:endnote w:type="separator" w:id="0">
     <w:p>
       <w:pPr>
         <w:spacing w:after="0" w:line="240" w:lineRule="auto"/>
@@ -10775,7 +10764,7 @@
       </w:r>
     </w:p>
   </w:endnote>
-  <w:endnote w:type="continuationSeparator" w:id="0">
+  <w:endnote w:type="continuationSeparator" w:id="1">
     <w:p>
       <w:pPr>
         <w:spacing w:after="0" w:line="240" w:lineRule="auto"/>
@@ -10789,7 +10778,7 @@
 </file>
 
 <file path=word/footer1.xml><?xml version="1.0" encoding="utf-8"?>
-<w:ftr xmlns:wpc="http://schemas.microsoft.com/office/word/2010/wordprocessingCanvas" xmlns:mo="http://schemas.microsoft.com/office/mac/office/2008/main" xmlns:mc="http://schemas.openxmlformats.org/markup-compatibility/2006" xmlns:mv="urn:schemas-microsoft-com:mac:vml" xmlns:o="urn:schemas-microsoft-com:office:office" xmlns:r="http://schemas.openxmlformats.org/officeDocument/2006/relationships" xmlns:m="http://schemas.openxmlformats.org/officeDocument/2006/math" xmlns:v="urn:schemas-microsoft-com:vml" xmlns:wp14="http://schemas.microsoft.com/office/word/2010/wordprocessingDrawing" xmlns:wp="http://schemas.openxmlformats.org/drawingml/2006/wordprocessingDrawing" xmlns:w10="urn:schemas-microsoft-com:office:word" xmlns:w="http://schemas.openxmlformats.org/wordprocessingml/2006/main" xmlns:w14="http://schemas.microsoft.com/office/word/2010/wordml" xmlns:wpg="http://schemas.microsoft.com/office/word/2010/wordprocessingGroup" xmlns:wpi="http://schemas.microsoft.com/office/word/2010/wordprocessingInk" xmlns:wne="http://schemas.microsoft.com/office/word/2006/wordml" xmlns:wps="http://schemas.microsoft.com/office/word/2010/wordprocessingShape" mc:Ignorable="w14 wp14 mv">
+<w:ftr xmlns:ve="http://schemas.openxmlformats.org/markup-compatibility/2006" xmlns:o="urn:schemas-microsoft-com:office:office" xmlns:r="http://schemas.openxmlformats.org/officeDocument/2006/relationships" xmlns:m="http://schemas.openxmlformats.org/officeDocument/2006/math" xmlns:v="urn:schemas-microsoft-com:vml" xmlns:wp="http://schemas.openxmlformats.org/drawingml/2006/wordprocessingDrawing" xmlns:w10="urn:schemas-microsoft-com:office:word" xmlns:w="http://schemas.openxmlformats.org/wordprocessingml/2006/main" xmlns:wne="http://schemas.microsoft.com/office/word/2006/wordml">
   <w:p>
     <w:pPr>
       <w:pStyle w:val="Sansinterligne"/>
@@ -10799,8 +10788,8 @@
       <w:rPr>
         <w:noProof/>
       </w:rPr>
-      <w:pict w14:anchorId="2F1313EA">
-        <v:shapetype id="_x0000_t202" coordsize="21600,21600" o:spt="202" path="m0,0l0,21600,21600,21600,21600,0xe">
+      <w:pict>
+        <v:shapetype id="_x0000_t202" coordsize="21600,21600" o:spt="202" path="m,l,21600r21600,l21600,xe">
           <v:stroke joinstyle="miter"/>
           <v:path gradientshapeok="t" o:connecttype="rect"/>
         </v:shapetype>
@@ -10882,7 +10871,7 @@
           <w:rPr>
             <w:noProof/>
           </w:rPr>
-          <w:t>23</w:t>
+          <w:t>21</w:t>
         </w:r>
         <w:r>
           <w:rPr>
@@ -10908,8 +10897,8 @@
 </file>
 
 <file path=word/footnotes.xml><?xml version="1.0" encoding="utf-8"?>
-<w:footnotes xmlns:wpc="http://schemas.microsoft.com/office/word/2010/wordprocessingCanvas" xmlns:mo="http://schemas.microsoft.com/office/mac/office/2008/main" xmlns:mc="http://schemas.openxmlformats.org/markup-compatibility/2006" xmlns:mv="urn:schemas-microsoft-com:mac:vml" xmlns:o="urn:schemas-microsoft-com:office:office" xmlns:r="http://schemas.openxmlformats.org/officeDocument/2006/relationships" xmlns:m="http://schemas.openxmlformats.org/officeDocument/2006/math" xmlns:v="urn:schemas-microsoft-com:vml" xmlns:wp14="http://schemas.microsoft.com/office/word/2010/wordprocessingDrawing" xmlns:wp="http://schemas.openxmlformats.org/drawingml/2006/wordprocessingDrawing" xmlns:w10="urn:schemas-microsoft-com:office:word" xmlns:w="http://schemas.openxmlformats.org/wordprocessingml/2006/main" xmlns:w14="http://schemas.microsoft.com/office/word/2010/wordml" xmlns:wpg="http://schemas.microsoft.com/office/word/2010/wordprocessingGroup" xmlns:wpi="http://schemas.microsoft.com/office/word/2010/wordprocessingInk" xmlns:wne="http://schemas.microsoft.com/office/word/2006/wordml" xmlns:wps="http://schemas.microsoft.com/office/word/2010/wordprocessingShape" mc:Ignorable="w14 wp14 mv">
-  <w:footnote w:type="separator" w:id="-1">
+<w:footnotes xmlns:ve="http://schemas.openxmlformats.org/markup-compatibility/2006" xmlns:o="urn:schemas-microsoft-com:office:office" xmlns:r="http://schemas.openxmlformats.org/officeDocument/2006/relationships" xmlns:m="http://schemas.openxmlformats.org/officeDocument/2006/math" xmlns:v="urn:schemas-microsoft-com:vml" xmlns:wp="http://schemas.openxmlformats.org/drawingml/2006/wordprocessingDrawing" xmlns:w10="urn:schemas-microsoft-com:office:word" xmlns:w="http://schemas.openxmlformats.org/wordprocessingml/2006/main" xmlns:wne="http://schemas.microsoft.com/office/word/2006/wordml">
+  <w:footnote w:type="separator" w:id="0">
     <w:p>
       <w:pPr>
         <w:spacing w:after="0" w:line="240" w:lineRule="auto"/>
@@ -10919,7 +10908,7 @@
       </w:r>
     </w:p>
   </w:footnote>
-  <w:footnote w:type="continuationSeparator" w:id="0">
+  <w:footnote w:type="continuationSeparator" w:id="1">
     <w:p>
       <w:pPr>
         <w:spacing w:after="0" w:line="240" w:lineRule="auto"/>
@@ -10933,7 +10922,7 @@
 </file>
 
 <file path=word/numbering.xml><?xml version="1.0" encoding="utf-8"?>
-<w:numbering xmlns:wpc="http://schemas.microsoft.com/office/word/2010/wordprocessingCanvas" xmlns:mo="http://schemas.microsoft.com/office/mac/office/2008/main" xmlns:mc="http://schemas.openxmlformats.org/markup-compatibility/2006" xmlns:mv="urn:schemas-microsoft-com:mac:vml" xmlns:o="urn:schemas-microsoft-com:office:office" xmlns:r="http://schemas.openxmlformats.org/officeDocument/2006/relationships" xmlns:m="http://schemas.openxmlformats.org/officeDocument/2006/math" xmlns:v="urn:schemas-microsoft-com:vml" xmlns:wp14="http://schemas.microsoft.com/office/word/2010/wordprocessingDrawing" xmlns:wp="http://schemas.openxmlformats.org/drawingml/2006/wordprocessingDrawing" xmlns:w10="urn:schemas-microsoft-com:office:word" xmlns:w="http://schemas.openxmlformats.org/wordprocessingml/2006/main" xmlns:w14="http://schemas.microsoft.com/office/word/2010/wordml" xmlns:wpg="http://schemas.microsoft.com/office/word/2010/wordprocessingGroup" xmlns:wpi="http://schemas.microsoft.com/office/word/2010/wordprocessingInk" xmlns:wne="http://schemas.microsoft.com/office/word/2006/wordml" xmlns:wps="http://schemas.microsoft.com/office/word/2010/wordprocessingShape" mc:Ignorable="w14 wp14 mv">
+<w:numbering xmlns:ve="http://schemas.openxmlformats.org/markup-compatibility/2006" xmlns:o="urn:schemas-microsoft-com:office:office" xmlns:r="http://schemas.openxmlformats.org/officeDocument/2006/relationships" xmlns:m="http://schemas.openxmlformats.org/officeDocument/2006/math" xmlns:v="urn:schemas-microsoft-com:vml" xmlns:wp="http://schemas.openxmlformats.org/drawingml/2006/wordprocessingDrawing" xmlns:w10="urn:schemas-microsoft-com:office:word" xmlns:w="http://schemas.openxmlformats.org/wordprocessingml/2006/main" xmlns:wne="http://schemas.microsoft.com/office/word/2006/wordml">
   <w:abstractNum w:abstractNumId="0">
     <w:nsid w:val="239C52C0"/>
     <w:multiLevelType w:val="hybridMultilevel"/>
@@ -12183,7 +12172,7 @@
 </file>
 
 <file path=word/styles.xml><?xml version="1.0" encoding="utf-8"?>
-<w:styles xmlns:mc="http://schemas.openxmlformats.org/markup-compatibility/2006" xmlns:r="http://schemas.openxmlformats.org/officeDocument/2006/relationships" xmlns:w="http://schemas.openxmlformats.org/wordprocessingml/2006/main" xmlns:w14="http://schemas.microsoft.com/office/word/2010/wordml" mc:Ignorable="w14">
+<w:styles xmlns:r="http://schemas.openxmlformats.org/officeDocument/2006/relationships" xmlns:w="http://schemas.openxmlformats.org/wordprocessingml/2006/main">
   <w:docDefaults>
     <w:rPrDefault>
       <w:rPr>
@@ -12199,7 +12188,7 @@
       </w:pPr>
     </w:pPrDefault>
   </w:docDefaults>
-  <w:latentStyles w:defLockedState="0" w:defUIPriority="99" w:defSemiHidden="1" w:defUnhideWhenUsed="1" w:defQFormat="0" w:count="276">
+  <w:latentStyles w:defLockedState="0" w:defUIPriority="99" w:defSemiHidden="1" w:defUnhideWhenUsed="1" w:defQFormat="0" w:count="267">
     <w:lsdException w:name="Normal" w:semiHidden="0" w:uiPriority="0" w:unhideWhenUsed="0" w:qFormat="1"/>
     <w:lsdException w:name="heading 1" w:semiHidden="0" w:uiPriority="9" w:unhideWhenUsed="0" w:qFormat="1"/>
     <w:lsdException w:name="heading 2" w:uiPriority="9" w:qFormat="1"/>
@@ -12423,6 +12412,7 @@
     <w:uiPriority w:val="99"/>
     <w:semiHidden/>
     <w:unhideWhenUsed/>
+    <w:qFormat/>
     <w:tblPr>
       <w:tblInd w:w="0" w:type="dxa"/>
       <w:tblCellMar>

</xml_diff>